<commit_message>
add method in roba che non funziona
</commit_message>
<xml_diff>
--- a/Roba che non funziona.docx
+++ b/Roba che non funziona.docx
@@ -26,6 +26,9 @@
       <w:r>
         <w:t>)</w:t>
       </w:r>
+      <w:r>
+        <w:t xml:space="preserve"> -&gt; risolto</w:t>
+      </w:r>
     </w:p>
     <w:p>
       <w:pPr>
@@ -46,6 +49,9 @@
       <w:r>
         <w:t>)</w:t>
       </w:r>
+      <w:r>
+        <w:t xml:space="preserve"> -&gt; risolto</w:t>
+      </w:r>
     </w:p>
     <w:p>
       <w:pPr>
@@ -66,6 +72,17 @@
       <w:r>
         <w:t>)</w:t>
       </w:r>
+      <w:r>
+        <w:t xml:space="preserve"> -&gt;risolto (cambiato in </w:t>
+      </w:r>
+      <w:proofErr w:type="spellStart"/>
+      <w:r>
+        <w:t>recuperaCamerePerDate</w:t>
+      </w:r>
+      <w:proofErr w:type="spellEnd"/>
+      <w:r>
+        <w:t>)</w:t>
+      </w:r>
     </w:p>
     <w:p>
       <w:pPr>
@@ -78,9 +95,96 @@
       <w:r>
         <w:t>Prenotazione (Conferma)</w:t>
       </w:r>
+    </w:p>
+    <w:p>
+      <w:pPr>
+        <w:pStyle w:val="Paragrafoelenco"/>
+        <w:numPr>
+          <w:ilvl w:val="0"/>
+          <w:numId w:val="1"/>
+        </w:numPr>
+      </w:pPr>
+      <w:r>
+        <w:t>Ospite (search)</w:t>
+      </w:r>
       <w:bookmarkStart w:id="0" w:name="_GoBack"/>
       <w:bookmarkEnd w:id="0"/>
     </w:p>
+    <w:p/>
+    <w:p/>
+    <w:p/>
+    <w:p/>
+    <w:p/>
+    <w:p/>
+    <w:p/>
+    <w:p/>
+    <w:p/>
+    <w:p>
+      <w:r>
+        <w:t>ESEMPI AGGIUNTI</w:t>
+      </w:r>
+    </w:p>
+    <w:p>
+      <w:pPr>
+        <w:pStyle w:val="Paragrafoelenco"/>
+        <w:numPr>
+          <w:ilvl w:val="0"/>
+          <w:numId w:val="1"/>
+        </w:numPr>
+      </w:pPr>
+      <w:r>
+        <w:t>Posizioni (</w:t>
+      </w:r>
+      <w:proofErr w:type="spellStart"/>
+      <w:r>
+        <w:t>getListaPosizioni</w:t>
+      </w:r>
+      <w:proofErr w:type="spellEnd"/>
+      <w:r>
+        <w:t>)</w:t>
+      </w:r>
+    </w:p>
+    <w:p>
+      <w:pPr>
+        <w:pStyle w:val="Paragrafoelenco"/>
+        <w:numPr>
+          <w:ilvl w:val="0"/>
+          <w:numId w:val="1"/>
+        </w:numPr>
+      </w:pPr>
+      <w:r>
+        <w:t>Posizioni (</w:t>
+      </w:r>
+      <w:proofErr w:type="spellStart"/>
+      <w:r>
+        <w:t>GetPosizioneById</w:t>
+      </w:r>
+      <w:proofErr w:type="spellEnd"/>
+      <w:r>
+        <w:t>)</w:t>
+      </w:r>
+    </w:p>
+    <w:p>
+      <w:pPr>
+        <w:pStyle w:val="Paragrafoelenco"/>
+        <w:numPr>
+          <w:ilvl w:val="0"/>
+          <w:numId w:val="1"/>
+        </w:numPr>
+      </w:pPr>
+      <w:r>
+        <w:t>Prenotazione (</w:t>
+      </w:r>
+      <w:proofErr w:type="spellStart"/>
+      <w:r>
+        <w:t>recuperaCamerePerDate</w:t>
+      </w:r>
+      <w:proofErr w:type="spellEnd"/>
+      <w:r>
+        <w:t>)</w:t>
+      </w:r>
+    </w:p>
+    <w:p/>
     <w:sectPr>
       <w:pgSz w:w="11906" w:h="16838"/>
       <w:pgMar w:top="1417" w:right="1134" w:bottom="1134" w:left="1134" w:header="708" w:footer="708" w:gutter="0"/>

</xml_diff>

<commit_message>
update roba che non funziona
</commit_message>
<xml_diff>
--- a/Roba che non funziona.docx
+++ b/Roba che non funziona.docx
@@ -95,6 +95,11 @@
       <w:r>
         <w:t>Prenotazione (Conferma)</w:t>
       </w:r>
+      <w:r>
+        <w:t xml:space="preserve"> -&gt; risolto</w:t>
+      </w:r>
+      <w:bookmarkStart w:id="0" w:name="_GoBack"/>
+      <w:bookmarkEnd w:id="0"/>
     </w:p>
     <w:p>
       <w:pPr>
@@ -105,10 +110,16 @@
         </w:numPr>
       </w:pPr>
       <w:r>
-        <w:t>Ospite (search)</w:t>
-      </w:r>
-      <w:bookmarkStart w:id="0" w:name="_GoBack"/>
-      <w:bookmarkEnd w:id="0"/>
+        <w:t>Ospite (</w:t>
+      </w:r>
+      <w:proofErr w:type="spellStart"/>
+      <w:r>
+        <w:t>search</w:t>
+      </w:r>
+      <w:proofErr w:type="spellEnd"/>
+      <w:r>
+        <w:t>)</w:t>
+      </w:r>
     </w:p>
     <w:p/>
     <w:p/>

</xml_diff>

<commit_message>
add 2 examples on Roba che non funziona
</commit_message>
<xml_diff>
--- a/Roba che non funziona.docx
+++ b/Roba che non funziona.docx
@@ -98,8 +98,6 @@
       <w:r>
         <w:t xml:space="preserve"> -&gt; risolto</w:t>
       </w:r>
-      <w:bookmarkStart w:id="0" w:name="_GoBack"/>
-      <w:bookmarkEnd w:id="0"/>
     </w:p>
     <w:p>
       <w:pPr>
@@ -194,6 +192,57 @@
       <w:r>
         <w:t>)</w:t>
       </w:r>
+    </w:p>
+    <w:p>
+      <w:pPr>
+        <w:pStyle w:val="Paragrafoelenco"/>
+        <w:numPr>
+          <w:ilvl w:val="0"/>
+          <w:numId w:val="1"/>
+        </w:numPr>
+      </w:pPr>
+      <w:r>
+        <w:t>Motivo Prenotazione (</w:t>
+      </w:r>
+      <w:proofErr w:type="spellStart"/>
+      <w:r>
+        <w:t>getAllMotiviPrenotazione</w:t>
+      </w:r>
+      <w:proofErr w:type="spellEnd"/>
+      <w:r>
+        <w:t>)</w:t>
+      </w:r>
+    </w:p>
+    <w:p>
+      <w:pPr>
+        <w:pStyle w:val="Paragrafoelenco"/>
+        <w:numPr>
+          <w:ilvl w:val="0"/>
+          <w:numId w:val="1"/>
+        </w:numPr>
+      </w:pPr>
+      <w:r>
+        <w:t>Motivo Prenotazione (</w:t>
+      </w:r>
+      <w:proofErr w:type="spellStart"/>
+      <w:r>
+        <w:t>getMotivoPrenotazioneById</w:t>
+      </w:r>
+      <w:proofErr w:type="spellEnd"/>
+      <w:r>
+        <w:t>)</w:t>
+      </w:r>
+    </w:p>
+    <w:p>
+      <w:pPr>
+        <w:pStyle w:val="Paragrafoelenco"/>
+        <w:numPr>
+          <w:ilvl w:val="0"/>
+          <w:numId w:val="1"/>
+        </w:numPr>
+      </w:pPr>
+      <w:bookmarkStart w:id="0" w:name="_GoBack"/>
+      <w:bookmarkEnd w:id="0"/>
     </w:p>
     <w:p/>
     <w:sectPr>

</xml_diff>